<commit_message>
Continuation du rapport part 2
</commit_message>
<xml_diff>
--- a/Compte rendu.docx
+++ b/Compte rendu.docx
@@ -27,11 +27,23 @@
     <w:p>
       <w:pPr>
         <w:rPr>
-          <w:u w:val="single"/>
-        </w:rPr>
-      </w:pPr>
-      <w:r>
-        <w:rPr>
+          <w:sz w:val="24"/>
+          <w:szCs w:val="24"/>
+          <w:u w:val="single"/>
+        </w:rPr>
+      </w:pPr>
+      <w:r>
+        <w:rPr>
+          <w:sz w:val="24"/>
+          <w:szCs w:val="24"/>
+          <w:u w:val="single"/>
+        </w:rPr>
+        <w:t xml:space="preserve">I. </w:t>
+      </w:r>
+      <w:r>
+        <w:rPr>
+          <w:sz w:val="24"/>
+          <w:szCs w:val="24"/>
           <w:u w:val="single"/>
         </w:rPr>
         <w:t>Objectif du projet :</w:t>
@@ -39,29 +51,59 @@
     </w:p>
     <w:p>
       <w:r>
-        <w:t>Le projet a pour objectif la définition et la manipulation de types abstraits de données « Individu » et « Population ». Un individu est représenté par une suite de bits et une Population est une suite d’Individus. Il s’agit d’une version simplifiée d’algorithmes génétiques.</w:t>
-      </w:r>
-    </w:p>
-    <w:p>
-      <w:pPr>
-        <w:rPr>
-          <w:u w:val="single"/>
-        </w:rPr>
-      </w:pPr>
-      <w:r>
-        <w:rPr>
+        <w:t xml:space="preserve">Le projet a pour objectif la définition et la manipulation de types abstraits de données « Individu » et « Population ». Un individu est représenté par une suite de bits et une </w:t>
+      </w:r>
+      <w:r>
+        <w:t>p</w:t>
+      </w:r>
+      <w:r>
+        <w:t>opulation est une suite d’Individus. Il s’agit d’une version simplifiée d’algorithmes génétiques.</w:t>
+      </w:r>
+    </w:p>
+    <w:p>
+      <w:pPr>
+        <w:rPr>
+          <w:sz w:val="24"/>
+          <w:szCs w:val="24"/>
+          <w:u w:val="single"/>
+        </w:rPr>
+      </w:pPr>
+      <w:r>
+        <w:rPr>
+          <w:sz w:val="24"/>
+          <w:szCs w:val="24"/>
+          <w:u w:val="single"/>
+        </w:rPr>
+        <w:t xml:space="preserve">II. </w:t>
+      </w:r>
+      <w:r>
+        <w:rPr>
+          <w:sz w:val="24"/>
+          <w:szCs w:val="24"/>
           <w:u w:val="single"/>
         </w:rPr>
         <w:t>Choix de conception et d’implémentation</w:t>
       </w:r>
       <w:r>
         <w:rPr>
+          <w:sz w:val="24"/>
+          <w:szCs w:val="24"/>
           <w:u w:val="single"/>
         </w:rPr>
         <w:t xml:space="preserve"> des structures de données</w:t>
       </w:r>
       <w:r>
         <w:rPr>
+          <w:sz w:val="24"/>
+          <w:szCs w:val="24"/>
+          <w:u w:val="single"/>
+        </w:rPr>
+        <w:t xml:space="preserve"> et démarche</w:t>
+      </w:r>
+      <w:r>
+        <w:rPr>
+          <w:sz w:val="24"/>
+          <w:szCs w:val="24"/>
           <w:u w:val="single"/>
         </w:rPr>
         <w:t> :</w:t>
@@ -69,21 +111,39 @@
     </w:p>
     <w:p>
       <w:r>
-        <w:t>Tout d’abord, notre projet contient 3 nouveaux type abstraits qui sont les suivants :</w:t>
+        <w:t xml:space="preserve">Tout d’abord, notre projet contient </w:t>
+      </w:r>
+      <w:r>
+        <w:t>4</w:t>
+      </w:r>
+      <w:r>
+        <w:t xml:space="preserve"> nouveaux type</w:t>
+      </w:r>
+      <w:r>
+        <w:t>s</w:t>
+      </w:r>
+      <w:r>
+        <w:t xml:space="preserve"> abstraits qui sont les suivants :</w:t>
       </w:r>
       <w:r>
         <w:br/>
       </w:r>
       <w:r>
         <w:tab/>
-        <w:t>- Individu</w:t>
+        <w:t>- Bit</w:t>
       </w:r>
       <w:r>
         <w:br/>
       </w:r>
       <w:r>
         <w:tab/>
-        <w:t>- Population</w:t>
+        <w:t xml:space="preserve">- </w:t>
+      </w:r>
+      <w:r>
+        <w:t>i</w:t>
+      </w:r>
+      <w:r>
+        <w:t>ndividu</w:t>
       </w:r>
       <w:r>
         <w:br/>
@@ -92,6 +152,19 @@
         <w:tab/>
         <w:t xml:space="preserve">- </w:t>
       </w:r>
+      <w:r>
+        <w:t>p</w:t>
+      </w:r>
+      <w:r>
+        <w:t>opulation</w:t>
+      </w:r>
+      <w:r>
+        <w:br/>
+      </w:r>
+      <w:r>
+        <w:tab/>
+        <w:t xml:space="preserve">- </w:t>
+      </w:r>
       <w:proofErr w:type="spellStart"/>
       <w:r>
         <w:t>param_qualite</w:t>
@@ -100,16 +173,157 @@
     </w:p>
     <w:p>
       <w:r>
-        <w:t>Les types Individu et Population sont des listes chaînées, dont la structure est imposé</w:t>
+        <w:t>Les types</w:t>
+      </w:r>
+      <w:r>
+        <w:t xml:space="preserve"> </w:t>
+      </w:r>
+      <w:r>
+        <w:t>« </w:t>
+      </w:r>
+      <w:r>
+        <w:t>Bit</w:t>
+      </w:r>
+      <w:r>
+        <w:t> »</w:t>
+      </w:r>
+      <w:r>
+        <w:t>,</w:t>
+      </w:r>
+      <w:r>
+        <w:t xml:space="preserve"> </w:t>
+      </w:r>
+      <w:r>
+        <w:t>« i</w:t>
+      </w:r>
+      <w:r>
+        <w:t>ndividu</w:t>
+      </w:r>
+      <w:r>
+        <w:t> »</w:t>
+      </w:r>
+      <w:r>
+        <w:t xml:space="preserve"> et </w:t>
+      </w:r>
+      <w:r>
+        <w:t>« p</w:t>
+      </w:r>
+      <w:r>
+        <w:t>opulation</w:t>
+      </w:r>
+      <w:r>
+        <w:t> »</w:t>
+      </w:r>
+      <w:r>
+        <w:t xml:space="preserve"> sont des listes chaînées, dont la structure est imposé</w:t>
       </w:r>
       <w:r>
         <w:t>e</w:t>
       </w:r>
       <w:r>
-        <w:t xml:space="preserve"> par le projet. Le type </w:t>
-      </w:r>
+        <w:t xml:space="preserve"> par le projet.</w:t>
+      </w:r>
+      <w:r>
+        <w:t xml:space="preserve"> « Bit » désigne un charactère qui peut prendre la valeur ‘0’ ou ‘1’, « individu » est une liste de bit, qui pointe vers une structure « bit », et « population » est une liste d’individu, qui pointe vers une structure « personne ». Ces types ont donc la structure suivante :</w:t>
+      </w:r>
+    </w:p>
+    <w:p>
+      <w:pPr>
+        <w:pBdr>
+          <w:top w:val="single" w:sz="4" w:space="1" w:color="auto"/>
+          <w:left w:val="single" w:sz="4" w:space="4" w:color="auto"/>
+          <w:bottom w:val="single" w:sz="4" w:space="1" w:color="auto"/>
+          <w:right w:val="single" w:sz="4" w:space="4" w:color="auto"/>
+          <w:between w:val="single" w:sz="4" w:space="1" w:color="auto"/>
+          <w:bar w:val="single" w:sz="4" w:color="auto"/>
+        </w:pBdr>
+      </w:pPr>
       <w:proofErr w:type="spellStart"/>
       <w:r>
+        <w:t>unsigned</w:t>
+      </w:r>
+      <w:proofErr w:type="spellEnd"/>
+      <w:r>
+        <w:t xml:space="preserve"> char Bit</w:t>
+      </w:r>
+    </w:p>
+    <w:p>
+      <w:pPr>
+        <w:pBdr>
+          <w:top w:val="single" w:sz="4" w:space="1" w:color="auto"/>
+          <w:left w:val="single" w:sz="4" w:space="4" w:color="auto"/>
+          <w:bottom w:val="single" w:sz="4" w:space="1" w:color="auto"/>
+          <w:right w:val="single" w:sz="4" w:space="4" w:color="auto"/>
+          <w:between w:val="single" w:sz="4" w:space="1" w:color="auto"/>
+          <w:bar w:val="single" w:sz="4" w:color="auto"/>
+        </w:pBdr>
+      </w:pPr>
+      <w:r>
+        <w:t>bit</w:t>
+      </w:r>
+      <w:r>
+        <w:t> :</w:t>
+      </w:r>
+      <w:r>
+        <w:br/>
+      </w:r>
+      <w:r>
+        <w:tab/>
+      </w:r>
+      <w:r>
+        <w:t>Bit valeur</w:t>
+      </w:r>
+      <w:r>
+        <w:br/>
+      </w:r>
+      <w:r>
+        <w:tab/>
+        <w:t>individu suivant</w:t>
+      </w:r>
+      <w:r>
+        <w:br/>
+        <w:t>bit* individu</w:t>
+      </w:r>
+    </w:p>
+    <w:p>
+      <w:pPr>
+        <w:pBdr>
+          <w:top w:val="single" w:sz="4" w:space="1" w:color="auto"/>
+          <w:left w:val="single" w:sz="4" w:space="4" w:color="auto"/>
+          <w:bottom w:val="single" w:sz="4" w:space="1" w:color="auto"/>
+          <w:right w:val="single" w:sz="4" w:space="4" w:color="auto"/>
+          <w:between w:val="single" w:sz="4" w:space="1" w:color="auto"/>
+          <w:bar w:val="single" w:sz="4" w:color="auto"/>
+        </w:pBdr>
+      </w:pPr>
+      <w:r>
+        <w:t>personne :</w:t>
+      </w:r>
+      <w:r>
+        <w:br/>
+      </w:r>
+      <w:r>
+        <w:tab/>
+        <w:t>individu valeur</w:t>
+      </w:r>
+      <w:r>
+        <w:br/>
+      </w:r>
+      <w:r>
+        <w:tab/>
+        <w:t>population suivant</w:t>
+      </w:r>
+      <w:r>
+        <w:br/>
+        <w:t>personne* population</w:t>
+      </w:r>
+    </w:p>
+    <w:p>
+      <w:r>
+        <w:t xml:space="preserve">Le type </w:t>
+      </w:r>
+      <w:proofErr w:type="spellStart"/>
+      <w:r>
         <w:t>param_qualite</w:t>
       </w:r>
       <w:proofErr w:type="spellEnd"/>
@@ -122,42 +336,58 @@
       <w:r>
         <w:t xml:space="preserve"> La structure de ce type est le suivante :</w:t>
       </w:r>
+    </w:p>
+    <w:p>
+      <w:pPr>
+        <w:pBdr>
+          <w:top w:val="single" w:sz="4" w:space="1" w:color="auto"/>
+          <w:left w:val="single" w:sz="4" w:space="4" w:color="auto"/>
+          <w:bottom w:val="single" w:sz="4" w:space="1" w:color="auto"/>
+          <w:right w:val="single" w:sz="4" w:space="4" w:color="auto"/>
+          <w:between w:val="single" w:sz="4" w:space="1" w:color="auto"/>
+          <w:bar w:val="single" w:sz="4" w:color="auto"/>
+        </w:pBdr>
+      </w:pPr>
+      <w:proofErr w:type="spellStart"/>
+      <w:r>
+        <w:t>param_qualite</w:t>
+      </w:r>
+      <w:proofErr w:type="spellEnd"/>
+      <w:r>
+        <w:t> :</w:t>
+      </w:r>
       <w:r>
         <w:br/>
       </w:r>
+      <w:r>
+        <w:tab/>
+        <w:t xml:space="preserve">char </w:t>
+      </w:r>
       <w:proofErr w:type="spellStart"/>
       <w:r>
-        <w:t>param_qualite</w:t>
+        <w:t>type_fonction</w:t>
       </w:r>
       <w:proofErr w:type="spellEnd"/>
       <w:r>
-        <w:t> :</w:t>
-      </w:r>
-      <w:r>
         <w:br/>
       </w:r>
       <w:r>
         <w:tab/>
-        <w:t xml:space="preserve">char </w:t>
+        <w:t>double A</w:t>
+      </w:r>
+      <w:r>
+        <w:br/>
+      </w:r>
+      <w:r>
+        <w:tab/>
       </w:r>
       <w:proofErr w:type="spellStart"/>
       <w:r>
-        <w:t>type_fonction</w:t>
+        <w:t>double</w:t>
       </w:r>
       <w:proofErr w:type="spellEnd"/>
       <w:r>
-        <w:br/>
-      </w:r>
-      <w:r>
-        <w:tab/>
-        <w:t>double A</w:t>
-      </w:r>
-      <w:r>
-        <w:br/>
-      </w:r>
-      <w:r>
-        <w:tab/>
-        <w:t>double B</w:t>
+        <w:t xml:space="preserve"> B</w:t>
       </w:r>
     </w:p>
     <w:p>
@@ -205,6 +435,7 @@
     </w:p>
     <w:p>
       <w:r>
+        <w:lastRenderedPageBreak/>
         <w:t>Afin d’organiser le projet au mieux, nous avons réunis les structures de données dans un dossier unique, appelé « </w:t>
       </w:r>
       <w:r>
@@ -214,10 +445,19 @@
         <w:t xml:space="preserve"> », contenant les </w:t>
       </w:r>
       <w:r>
-        <w:t>trois nouveaux types</w:t>
-      </w:r>
-      <w:r>
-        <w:t xml:space="preserve"> dans trois fichiers distincts. Ces fichiers sont des header, ce qui nous permet de les inclure facilement dans des fonctions de notre code.</w:t>
+        <w:t>quatre</w:t>
+      </w:r>
+      <w:r>
+        <w:t xml:space="preserve"> nouveaux types</w:t>
+      </w:r>
+      <w:r>
+        <w:t xml:space="preserve"> dans trois fichiers distincts</w:t>
+      </w:r>
+      <w:r>
+        <w:t xml:space="preserve"> (le type « Bit » est dans le même fichier que le type « individu »)</w:t>
+      </w:r>
+      <w:r>
+        <w:t>. Ces fichiers sont des header, ce qui nous permet de les inclure facilement dans des fonctions de notre code.</w:t>
       </w:r>
       <w:r>
         <w:t xml:space="preserve"> Ceci a aussi été fait un souci de réutilisation de ces types dans des projets ultérieurs.</w:t>
@@ -226,29 +466,1114 @@
     <w:p>
       <w:pPr>
         <w:rPr>
-          <w:u w:val="single"/>
-        </w:rPr>
-      </w:pPr>
-      <w:r>
-        <w:rPr>
-          <w:u w:val="single"/>
-        </w:rPr>
-        <w:t>Démarche ad</w:t>
-      </w:r>
-      <w:r>
-        <w:rPr>
-          <w:u w:val="single"/>
-        </w:rPr>
-        <w:t>optée</w:t>
-      </w:r>
-      <w:r>
-        <w:rPr>
-          <w:u w:val="single"/>
-        </w:rPr>
-        <w:t> :</w:t>
-      </w:r>
-    </w:p>
-    <w:p>
+          <w:sz w:val="24"/>
+          <w:szCs w:val="24"/>
+          <w:u w:val="single"/>
+        </w:rPr>
+      </w:pPr>
+      <w:r>
+        <w:rPr>
+          <w:sz w:val="24"/>
+          <w:szCs w:val="24"/>
+          <w:u w:val="single"/>
+        </w:rPr>
+        <w:t xml:space="preserve">III. </w:t>
+      </w:r>
+      <w:r>
+        <w:rPr>
+          <w:sz w:val="24"/>
+          <w:szCs w:val="24"/>
+          <w:u w:val="single"/>
+        </w:rPr>
+        <w:t>Algorithmes des sous-programmes :</w:t>
+      </w:r>
+    </w:p>
+    <w:p>
+      <w:r>
+        <w:t xml:space="preserve">Nous avons </w:t>
+      </w:r>
+      <w:r>
+        <w:t>écrit</w:t>
+      </w:r>
+      <w:r>
+        <w:t xml:space="preserve"> </w:t>
+      </w:r>
+      <w:r>
+        <w:t>les</w:t>
+      </w:r>
+      <w:r>
+        <w:t xml:space="preserve"> algorithmes de sous-programmes permettant de réaliser toutes les opérations nécessaires afin de simuler la fluctuation de la population.</w:t>
+      </w:r>
+      <w:r>
+        <w:t xml:space="preserve"> Afin de distinguer les variables </w:t>
+      </w:r>
+      <w:r>
+        <w:t>et les</w:t>
+      </w:r>
+      <w:r>
+        <w:t xml:space="preserve"> types, nous </w:t>
+      </w:r>
+      <w:r>
+        <w:t>mettrons</w:t>
+      </w:r>
+      <w:r>
+        <w:t xml:space="preserve"> les types en majuscule et les variables en minuscule.</w:t>
+      </w:r>
+      <w:r>
+        <w:t xml:space="preserve"> Ces fonctions sont les suivantes :</w:t>
+      </w:r>
+    </w:p>
+    <w:p>
+      <w:pPr>
+        <w:pBdr>
+          <w:top w:val="single" w:sz="4" w:space="1" w:color="auto"/>
+          <w:left w:val="single" w:sz="4" w:space="4" w:color="auto"/>
+          <w:bottom w:val="single" w:sz="4" w:space="1" w:color="auto"/>
+          <w:right w:val="single" w:sz="4" w:space="4" w:color="auto"/>
+        </w:pBdr>
+        <w:spacing w:after="0" w:line="240" w:lineRule="auto"/>
+      </w:pPr>
+      <w:r>
+        <w:t xml:space="preserve">Fonction </w:t>
+      </w:r>
+      <w:r>
+        <w:t>ENTIER</w:t>
+      </w:r>
+      <w:r>
+        <w:t xml:space="preserve"> </w:t>
+      </w:r>
+      <w:proofErr w:type="spellStart"/>
+      <w:r>
+        <w:t>longueur_indiv</w:t>
+      </w:r>
+      <w:proofErr w:type="spellEnd"/>
+    </w:p>
+    <w:p>
+      <w:pPr>
+        <w:pBdr>
+          <w:top w:val="single" w:sz="4" w:space="1" w:color="auto"/>
+          <w:left w:val="single" w:sz="4" w:space="4" w:color="auto"/>
+          <w:bottom w:val="single" w:sz="4" w:space="1" w:color="auto"/>
+          <w:right w:val="single" w:sz="4" w:space="4" w:color="auto"/>
+        </w:pBdr>
+        <w:spacing w:after="0" w:line="240" w:lineRule="auto"/>
+      </w:pPr>
+    </w:p>
+    <w:p>
+      <w:pPr>
+        <w:pBdr>
+          <w:top w:val="single" w:sz="4" w:space="1" w:color="auto"/>
+          <w:left w:val="single" w:sz="4" w:space="4" w:color="auto"/>
+          <w:bottom w:val="single" w:sz="4" w:space="1" w:color="auto"/>
+          <w:right w:val="single" w:sz="4" w:space="4" w:color="auto"/>
+        </w:pBdr>
+        <w:spacing w:after="0" w:line="240" w:lineRule="auto"/>
+      </w:pPr>
+      <w:r>
+        <w:t>Compte le nombre de bits que contient un individu et renvoie le résultat</w:t>
+      </w:r>
+      <w:r>
+        <w:t>.</w:t>
+      </w:r>
+    </w:p>
+    <w:p>
+      <w:pPr>
+        <w:pBdr>
+          <w:top w:val="single" w:sz="4" w:space="1" w:color="auto"/>
+          <w:left w:val="single" w:sz="4" w:space="4" w:color="auto"/>
+          <w:bottom w:val="single" w:sz="4" w:space="1" w:color="auto"/>
+          <w:right w:val="single" w:sz="4" w:space="4" w:color="auto"/>
+        </w:pBdr>
+        <w:spacing w:after="0" w:line="240" w:lineRule="auto"/>
+      </w:pPr>
+    </w:p>
+    <w:p>
+      <w:pPr>
+        <w:pBdr>
+          <w:top w:val="single" w:sz="4" w:space="1" w:color="auto"/>
+          <w:left w:val="single" w:sz="4" w:space="4" w:color="auto"/>
+          <w:bottom w:val="single" w:sz="4" w:space="1" w:color="auto"/>
+          <w:right w:val="single" w:sz="4" w:space="4" w:color="auto"/>
+        </w:pBdr>
+        <w:spacing w:after="0" w:line="240" w:lineRule="auto"/>
+        <w:rPr>
+          <w:u w:val="single"/>
+        </w:rPr>
+      </w:pPr>
+      <w:r>
+        <w:rPr>
+          <w:u w:val="single"/>
+        </w:rPr>
+        <w:t>Lexique :</w:t>
+      </w:r>
+    </w:p>
+    <w:p>
+      <w:pPr>
+        <w:pBdr>
+          <w:top w:val="single" w:sz="4" w:space="1" w:color="auto"/>
+          <w:left w:val="single" w:sz="4" w:space="4" w:color="auto"/>
+          <w:bottom w:val="single" w:sz="4" w:space="1" w:color="auto"/>
+          <w:right w:val="single" w:sz="4" w:space="4" w:color="auto"/>
+        </w:pBdr>
+        <w:spacing w:after="0" w:line="240" w:lineRule="auto"/>
+      </w:pPr>
+      <w:r>
+        <w:tab/>
+      </w:r>
+      <w:r>
+        <w:t xml:space="preserve">- </w:t>
+      </w:r>
+      <w:proofErr w:type="gramStart"/>
+      <w:r>
+        <w:t>suc(</w:t>
+      </w:r>
+      <w:proofErr w:type="gramEnd"/>
+      <w:r>
+        <w:t>) : élément suivant de la liste</w:t>
+      </w:r>
+    </w:p>
+    <w:p>
+      <w:pPr>
+        <w:pBdr>
+          <w:top w:val="single" w:sz="4" w:space="1" w:color="auto"/>
+          <w:left w:val="single" w:sz="4" w:space="4" w:color="auto"/>
+          <w:bottom w:val="single" w:sz="4" w:space="1" w:color="auto"/>
+          <w:right w:val="single" w:sz="4" w:space="4" w:color="auto"/>
+        </w:pBdr>
+        <w:spacing w:after="0" w:line="240" w:lineRule="auto"/>
+      </w:pPr>
+      <w:r>
+        <w:tab/>
+      </w:r>
+      <w:r>
+        <w:t xml:space="preserve">- </w:t>
+      </w:r>
+      <w:proofErr w:type="spellStart"/>
+      <w:r>
+        <w:t>est_</w:t>
+      </w:r>
+      <w:proofErr w:type="gramStart"/>
+      <w:r>
+        <w:t>vide</w:t>
+      </w:r>
+      <w:proofErr w:type="spellEnd"/>
+      <w:r>
+        <w:t>(</w:t>
+      </w:r>
+      <w:proofErr w:type="gramEnd"/>
+      <w:r>
+        <w:t xml:space="preserve">) : test si la liste </w:t>
+      </w:r>
+      <w:r>
+        <w:t>est</w:t>
+      </w:r>
+      <w:r>
+        <w:t xml:space="preserve"> vide</w:t>
+      </w:r>
+    </w:p>
+    <w:p>
+      <w:pPr>
+        <w:pBdr>
+          <w:top w:val="single" w:sz="4" w:space="1" w:color="auto"/>
+          <w:left w:val="single" w:sz="4" w:space="4" w:color="auto"/>
+          <w:bottom w:val="single" w:sz="4" w:space="1" w:color="auto"/>
+          <w:right w:val="single" w:sz="4" w:space="4" w:color="auto"/>
+        </w:pBdr>
+        <w:spacing w:after="0" w:line="240" w:lineRule="auto"/>
+      </w:pPr>
+    </w:p>
+    <w:p>
+      <w:pPr>
+        <w:pBdr>
+          <w:top w:val="single" w:sz="4" w:space="1" w:color="auto"/>
+          <w:left w:val="single" w:sz="4" w:space="4" w:color="auto"/>
+          <w:bottom w:val="single" w:sz="4" w:space="1" w:color="auto"/>
+          <w:right w:val="single" w:sz="4" w:space="4" w:color="auto"/>
+        </w:pBdr>
+        <w:spacing w:after="0" w:line="240" w:lineRule="auto"/>
+        <w:rPr>
+          <w:u w:val="single"/>
+        </w:rPr>
+      </w:pPr>
+      <w:r>
+        <w:rPr>
+          <w:u w:val="single"/>
+        </w:rPr>
+        <w:t>Donnée :</w:t>
+      </w:r>
+    </w:p>
+    <w:p>
+      <w:pPr>
+        <w:pBdr>
+          <w:top w:val="single" w:sz="4" w:space="1" w:color="auto"/>
+          <w:left w:val="single" w:sz="4" w:space="4" w:color="auto"/>
+          <w:bottom w:val="single" w:sz="4" w:space="1" w:color="auto"/>
+          <w:right w:val="single" w:sz="4" w:space="4" w:color="auto"/>
+        </w:pBdr>
+        <w:spacing w:after="0" w:line="240" w:lineRule="auto"/>
+      </w:pPr>
+      <w:r>
+        <w:tab/>
+      </w:r>
+      <w:r>
+        <w:t xml:space="preserve">- </w:t>
+      </w:r>
+      <w:r>
+        <w:t>INDIVIDU</w:t>
+      </w:r>
+      <w:r>
+        <w:t xml:space="preserve"> personne</w:t>
+      </w:r>
+    </w:p>
+    <w:p>
+      <w:pPr>
+        <w:pBdr>
+          <w:top w:val="single" w:sz="4" w:space="1" w:color="auto"/>
+          <w:left w:val="single" w:sz="4" w:space="4" w:color="auto"/>
+          <w:bottom w:val="single" w:sz="4" w:space="1" w:color="auto"/>
+          <w:right w:val="single" w:sz="4" w:space="4" w:color="auto"/>
+        </w:pBdr>
+        <w:spacing w:after="0" w:line="240" w:lineRule="auto"/>
+      </w:pPr>
+    </w:p>
+    <w:p>
+      <w:pPr>
+        <w:pBdr>
+          <w:top w:val="single" w:sz="4" w:space="1" w:color="auto"/>
+          <w:left w:val="single" w:sz="4" w:space="4" w:color="auto"/>
+          <w:bottom w:val="single" w:sz="4" w:space="1" w:color="auto"/>
+          <w:right w:val="single" w:sz="4" w:space="4" w:color="auto"/>
+        </w:pBdr>
+        <w:spacing w:after="0" w:line="240" w:lineRule="auto"/>
+        <w:rPr>
+          <w:u w:val="single"/>
+        </w:rPr>
+      </w:pPr>
+      <w:r>
+        <w:rPr>
+          <w:u w:val="single"/>
+        </w:rPr>
+        <w:t>Début :</w:t>
+      </w:r>
+    </w:p>
+    <w:p>
+      <w:pPr>
+        <w:pBdr>
+          <w:top w:val="single" w:sz="4" w:space="1" w:color="auto"/>
+          <w:left w:val="single" w:sz="4" w:space="4" w:color="auto"/>
+          <w:bottom w:val="single" w:sz="4" w:space="1" w:color="auto"/>
+          <w:right w:val="single" w:sz="4" w:space="4" w:color="auto"/>
+        </w:pBdr>
+        <w:spacing w:after="0" w:line="240" w:lineRule="auto"/>
+      </w:pPr>
+    </w:p>
+    <w:p>
+      <w:pPr>
+        <w:pBdr>
+          <w:top w:val="single" w:sz="4" w:space="1" w:color="auto"/>
+          <w:left w:val="single" w:sz="4" w:space="4" w:color="auto"/>
+          <w:bottom w:val="single" w:sz="4" w:space="1" w:color="auto"/>
+          <w:right w:val="single" w:sz="4" w:space="4" w:color="auto"/>
+        </w:pBdr>
+        <w:spacing w:after="0" w:line="240" w:lineRule="auto"/>
+      </w:pPr>
+      <w:r>
+        <w:t>ENTIER</w:t>
+      </w:r>
+      <w:r>
+        <w:t xml:space="preserve"> nombre = 0</w:t>
+      </w:r>
+    </w:p>
+    <w:p>
+      <w:pPr>
+        <w:pBdr>
+          <w:top w:val="single" w:sz="4" w:space="1" w:color="auto"/>
+          <w:left w:val="single" w:sz="4" w:space="4" w:color="auto"/>
+          <w:bottom w:val="single" w:sz="4" w:space="1" w:color="auto"/>
+          <w:right w:val="single" w:sz="4" w:space="4" w:color="auto"/>
+        </w:pBdr>
+        <w:spacing w:after="0" w:line="240" w:lineRule="auto"/>
+      </w:pPr>
+      <w:r>
+        <w:t xml:space="preserve">Tant que </w:t>
+      </w:r>
+      <w:r>
+        <w:t xml:space="preserve">non </w:t>
+      </w:r>
+      <w:proofErr w:type="spellStart"/>
+      <w:r>
+        <w:t>est_vide</w:t>
+      </w:r>
+      <w:proofErr w:type="spellEnd"/>
+      <w:r>
+        <w:t>(personne) faire</w:t>
+      </w:r>
+    </w:p>
+    <w:p>
+      <w:pPr>
+        <w:pBdr>
+          <w:top w:val="single" w:sz="4" w:space="1" w:color="auto"/>
+          <w:left w:val="single" w:sz="4" w:space="4" w:color="auto"/>
+          <w:bottom w:val="single" w:sz="4" w:space="1" w:color="auto"/>
+          <w:right w:val="single" w:sz="4" w:space="4" w:color="auto"/>
+        </w:pBdr>
+        <w:spacing w:after="0" w:line="240" w:lineRule="auto"/>
+      </w:pPr>
+      <w:r>
+        <w:tab/>
+      </w:r>
+      <w:r>
+        <w:t>nombre = nombre + 1</w:t>
+      </w:r>
+    </w:p>
+    <w:p>
+      <w:pPr>
+        <w:pBdr>
+          <w:top w:val="single" w:sz="4" w:space="1" w:color="auto"/>
+          <w:left w:val="single" w:sz="4" w:space="4" w:color="auto"/>
+          <w:bottom w:val="single" w:sz="4" w:space="1" w:color="auto"/>
+          <w:right w:val="single" w:sz="4" w:space="4" w:color="auto"/>
+        </w:pBdr>
+        <w:spacing w:after="0" w:line="240" w:lineRule="auto"/>
+      </w:pPr>
+      <w:r>
+        <w:tab/>
+      </w:r>
+      <w:r>
+        <w:t>personne = suc(personne)</w:t>
+      </w:r>
+    </w:p>
+    <w:p>
+      <w:pPr>
+        <w:pBdr>
+          <w:top w:val="single" w:sz="4" w:space="1" w:color="auto"/>
+          <w:left w:val="single" w:sz="4" w:space="4" w:color="auto"/>
+          <w:bottom w:val="single" w:sz="4" w:space="1" w:color="auto"/>
+          <w:right w:val="single" w:sz="4" w:space="4" w:color="auto"/>
+        </w:pBdr>
+        <w:spacing w:after="0" w:line="240" w:lineRule="auto"/>
+      </w:pPr>
+      <w:r>
+        <w:t>Fin tant que</w:t>
+      </w:r>
+    </w:p>
+    <w:p>
+      <w:pPr>
+        <w:pBdr>
+          <w:top w:val="single" w:sz="4" w:space="1" w:color="auto"/>
+          <w:left w:val="single" w:sz="4" w:space="4" w:color="auto"/>
+          <w:bottom w:val="single" w:sz="4" w:space="1" w:color="auto"/>
+          <w:right w:val="single" w:sz="4" w:space="4" w:color="auto"/>
+        </w:pBdr>
+        <w:spacing w:after="0" w:line="240" w:lineRule="auto"/>
+      </w:pPr>
+      <w:proofErr w:type="spellStart"/>
+      <w:r>
+        <w:t>longueur_indiv</w:t>
+      </w:r>
+      <w:proofErr w:type="spellEnd"/>
+      <w:r>
+        <w:t xml:space="preserve"> &lt;- nombre</w:t>
+      </w:r>
+    </w:p>
+    <w:p>
+      <w:pPr>
+        <w:pBdr>
+          <w:top w:val="single" w:sz="4" w:space="1" w:color="auto"/>
+          <w:left w:val="single" w:sz="4" w:space="4" w:color="auto"/>
+          <w:bottom w:val="single" w:sz="4" w:space="1" w:color="auto"/>
+          <w:right w:val="single" w:sz="4" w:space="4" w:color="auto"/>
+        </w:pBdr>
+        <w:spacing w:after="0" w:line="240" w:lineRule="auto"/>
+      </w:pPr>
+    </w:p>
+    <w:p>
+      <w:pPr>
+        <w:pBdr>
+          <w:top w:val="single" w:sz="4" w:space="1" w:color="auto"/>
+          <w:left w:val="single" w:sz="4" w:space="4" w:color="auto"/>
+          <w:bottom w:val="single" w:sz="4" w:space="1" w:color="auto"/>
+          <w:right w:val="single" w:sz="4" w:space="4" w:color="auto"/>
+        </w:pBdr>
+        <w:spacing w:after="0" w:line="240" w:lineRule="auto"/>
+        <w:rPr>
+          <w:u w:val="single"/>
+        </w:rPr>
+      </w:pPr>
+      <w:r>
+        <w:rPr>
+          <w:u w:val="single"/>
+        </w:rPr>
+        <w:t>Fin</w:t>
+      </w:r>
+    </w:p>
+    <w:p>
+      <w:pPr>
+        <w:spacing w:after="0" w:line="240" w:lineRule="auto"/>
+      </w:pPr>
+    </w:p>
+    <w:p>
+      <w:pPr>
+        <w:pBdr>
+          <w:top w:val="single" w:sz="4" w:space="1" w:color="auto"/>
+          <w:left w:val="single" w:sz="4" w:space="4" w:color="auto"/>
+          <w:bottom w:val="single" w:sz="4" w:space="1" w:color="auto"/>
+          <w:right w:val="single" w:sz="4" w:space="4" w:color="auto"/>
+        </w:pBdr>
+        <w:spacing w:after="0" w:line="240" w:lineRule="auto"/>
+      </w:pPr>
+      <w:r>
+        <w:t xml:space="preserve">Fonction </w:t>
+      </w:r>
+      <w:r>
+        <w:t>INDIVIDU</w:t>
+      </w:r>
+      <w:r>
+        <w:t xml:space="preserve"> </w:t>
+      </w:r>
+      <w:proofErr w:type="spellStart"/>
+      <w:r>
+        <w:t>ajouter_indiv_q</w:t>
+      </w:r>
+      <w:proofErr w:type="spellEnd"/>
+    </w:p>
+    <w:p>
+      <w:pPr>
+        <w:pBdr>
+          <w:top w:val="single" w:sz="4" w:space="1" w:color="auto"/>
+          <w:left w:val="single" w:sz="4" w:space="4" w:color="auto"/>
+          <w:bottom w:val="single" w:sz="4" w:space="1" w:color="auto"/>
+          <w:right w:val="single" w:sz="4" w:space="4" w:color="auto"/>
+        </w:pBdr>
+        <w:spacing w:after="0" w:line="240" w:lineRule="auto"/>
+      </w:pPr>
+    </w:p>
+    <w:p>
+      <w:pPr>
+        <w:pBdr>
+          <w:top w:val="single" w:sz="4" w:space="1" w:color="auto"/>
+          <w:left w:val="single" w:sz="4" w:space="4" w:color="auto"/>
+          <w:bottom w:val="single" w:sz="4" w:space="1" w:color="auto"/>
+          <w:right w:val="single" w:sz="4" w:space="4" w:color="auto"/>
+        </w:pBdr>
+        <w:spacing w:after="0" w:line="240" w:lineRule="auto"/>
+      </w:pPr>
+      <w:r>
+        <w:t>A</w:t>
+      </w:r>
+      <w:r>
+        <w:t>jout</w:t>
+      </w:r>
+      <w:r>
+        <w:t>e</w:t>
+      </w:r>
+      <w:r>
+        <w:t xml:space="preserve"> un </w:t>
+      </w:r>
+      <w:r>
+        <w:t>bit à un individu en fin de liste et renvoie le nouvel individu.</w:t>
+      </w:r>
+    </w:p>
+    <w:p>
+      <w:pPr>
+        <w:pBdr>
+          <w:top w:val="single" w:sz="4" w:space="1" w:color="auto"/>
+          <w:left w:val="single" w:sz="4" w:space="4" w:color="auto"/>
+          <w:bottom w:val="single" w:sz="4" w:space="1" w:color="auto"/>
+          <w:right w:val="single" w:sz="4" w:space="4" w:color="auto"/>
+        </w:pBdr>
+        <w:spacing w:after="0" w:line="240" w:lineRule="auto"/>
+      </w:pPr>
+    </w:p>
+    <w:p>
+      <w:pPr>
+        <w:pBdr>
+          <w:top w:val="single" w:sz="4" w:space="1" w:color="auto"/>
+          <w:left w:val="single" w:sz="4" w:space="4" w:color="auto"/>
+          <w:bottom w:val="single" w:sz="4" w:space="1" w:color="auto"/>
+          <w:right w:val="single" w:sz="4" w:space="4" w:color="auto"/>
+        </w:pBdr>
+        <w:spacing w:after="0" w:line="240" w:lineRule="auto"/>
+        <w:rPr>
+          <w:u w:val="single"/>
+        </w:rPr>
+      </w:pPr>
+      <w:r>
+        <w:rPr>
+          <w:u w:val="single"/>
+        </w:rPr>
+        <w:t>Lexique :</w:t>
+      </w:r>
+    </w:p>
+    <w:p>
+      <w:pPr>
+        <w:pBdr>
+          <w:top w:val="single" w:sz="4" w:space="1" w:color="auto"/>
+          <w:left w:val="single" w:sz="4" w:space="4" w:color="auto"/>
+          <w:bottom w:val="single" w:sz="4" w:space="1" w:color="auto"/>
+          <w:right w:val="single" w:sz="4" w:space="4" w:color="auto"/>
+        </w:pBdr>
+        <w:spacing w:after="0" w:line="240" w:lineRule="auto"/>
+      </w:pPr>
+      <w:r>
+        <w:tab/>
+      </w:r>
+      <w:r>
+        <w:t xml:space="preserve">- </w:t>
+      </w:r>
+      <w:proofErr w:type="gramStart"/>
+      <w:r>
+        <w:t>suc(</w:t>
+      </w:r>
+      <w:proofErr w:type="gramEnd"/>
+      <w:r>
+        <w:t>) : élément suivant de la liste</w:t>
+      </w:r>
+    </w:p>
+    <w:p>
+      <w:pPr>
+        <w:pBdr>
+          <w:top w:val="single" w:sz="4" w:space="1" w:color="auto"/>
+          <w:left w:val="single" w:sz="4" w:space="4" w:color="auto"/>
+          <w:bottom w:val="single" w:sz="4" w:space="1" w:color="auto"/>
+          <w:right w:val="single" w:sz="4" w:space="4" w:color="auto"/>
+        </w:pBdr>
+        <w:spacing w:after="0" w:line="240" w:lineRule="auto"/>
+      </w:pPr>
+      <w:r>
+        <w:tab/>
+      </w:r>
+      <w:r>
+        <w:t xml:space="preserve">- </w:t>
+      </w:r>
+      <w:proofErr w:type="spellStart"/>
+      <w:r>
+        <w:t>longueur_</w:t>
+      </w:r>
+      <w:proofErr w:type="gramStart"/>
+      <w:r>
+        <w:t>indiv</w:t>
+      </w:r>
+      <w:proofErr w:type="spellEnd"/>
+      <w:r>
+        <w:t>(</w:t>
+      </w:r>
+      <w:proofErr w:type="gramEnd"/>
+      <w:r>
+        <w:t>) : longueur de la liste en paramètre</w:t>
+      </w:r>
+    </w:p>
+    <w:p>
+      <w:pPr>
+        <w:pBdr>
+          <w:top w:val="single" w:sz="4" w:space="1" w:color="auto"/>
+          <w:left w:val="single" w:sz="4" w:space="4" w:color="auto"/>
+          <w:bottom w:val="single" w:sz="4" w:space="1" w:color="auto"/>
+          <w:right w:val="single" w:sz="4" w:space="4" w:color="auto"/>
+        </w:pBdr>
+        <w:spacing w:after="0" w:line="240" w:lineRule="auto"/>
+      </w:pPr>
+      <w:r>
+        <w:tab/>
+      </w:r>
+      <w:r>
+        <w:t xml:space="preserve">- </w:t>
+      </w:r>
+      <w:proofErr w:type="gramStart"/>
+      <w:r>
+        <w:t>valeur(</w:t>
+      </w:r>
+      <w:proofErr w:type="gramEnd"/>
+      <w:r>
+        <w:t>) : valeur</w:t>
+      </w:r>
+      <w:r>
+        <w:t xml:space="preserve"> du bit pointé dans une liste de bits (individu)</w:t>
+      </w:r>
+      <w:r>
+        <w:br/>
+      </w:r>
+      <w:r>
+        <w:tab/>
+        <w:t xml:space="preserve">- </w:t>
+      </w:r>
+      <w:proofErr w:type="spellStart"/>
+      <w:r>
+        <w:t>creer_indiv</w:t>
+      </w:r>
+      <w:proofErr w:type="spellEnd"/>
+      <w:r>
+        <w:t>() : alloue de l’espace dans la mémoire pour stocker un individu</w:t>
+      </w:r>
+    </w:p>
+    <w:p>
+      <w:pPr>
+        <w:pBdr>
+          <w:top w:val="single" w:sz="4" w:space="1" w:color="auto"/>
+          <w:left w:val="single" w:sz="4" w:space="4" w:color="auto"/>
+          <w:bottom w:val="single" w:sz="4" w:space="1" w:color="auto"/>
+          <w:right w:val="single" w:sz="4" w:space="4" w:color="auto"/>
+        </w:pBdr>
+        <w:spacing w:after="0" w:line="240" w:lineRule="auto"/>
+      </w:pPr>
+    </w:p>
+    <w:p>
+      <w:pPr>
+        <w:pBdr>
+          <w:top w:val="single" w:sz="4" w:space="1" w:color="auto"/>
+          <w:left w:val="single" w:sz="4" w:space="4" w:color="auto"/>
+          <w:bottom w:val="single" w:sz="4" w:space="1" w:color="auto"/>
+          <w:right w:val="single" w:sz="4" w:space="4" w:color="auto"/>
+        </w:pBdr>
+        <w:spacing w:after="0" w:line="240" w:lineRule="auto"/>
+        <w:rPr>
+          <w:u w:val="single"/>
+        </w:rPr>
+      </w:pPr>
+      <w:r>
+        <w:rPr>
+          <w:u w:val="single"/>
+        </w:rPr>
+        <w:t>Données :</w:t>
+      </w:r>
+    </w:p>
+    <w:p>
+      <w:pPr>
+        <w:pBdr>
+          <w:top w:val="single" w:sz="4" w:space="1" w:color="auto"/>
+          <w:left w:val="single" w:sz="4" w:space="4" w:color="auto"/>
+          <w:bottom w:val="single" w:sz="4" w:space="1" w:color="auto"/>
+          <w:right w:val="single" w:sz="4" w:space="4" w:color="auto"/>
+        </w:pBdr>
+        <w:spacing w:after="0" w:line="240" w:lineRule="auto"/>
+      </w:pPr>
+      <w:r>
+        <w:tab/>
+      </w:r>
+      <w:r>
+        <w:t xml:space="preserve">- </w:t>
+      </w:r>
+      <w:r>
+        <w:t>INDIVIDU</w:t>
+      </w:r>
+      <w:r>
+        <w:t xml:space="preserve"> personne </w:t>
+      </w:r>
+    </w:p>
+    <w:p>
+      <w:pPr>
+        <w:pBdr>
+          <w:top w:val="single" w:sz="4" w:space="1" w:color="auto"/>
+          <w:left w:val="single" w:sz="4" w:space="4" w:color="auto"/>
+          <w:bottom w:val="single" w:sz="4" w:space="1" w:color="auto"/>
+          <w:right w:val="single" w:sz="4" w:space="4" w:color="auto"/>
+        </w:pBdr>
+        <w:spacing w:after="0" w:line="240" w:lineRule="auto"/>
+      </w:pPr>
+      <w:r>
+        <w:tab/>
+      </w:r>
+      <w:r>
+        <w:t xml:space="preserve">- </w:t>
+      </w:r>
+      <w:r>
+        <w:t>BIT</w:t>
+      </w:r>
+      <w:r>
+        <w:t xml:space="preserve"> valeur</w:t>
+      </w:r>
+    </w:p>
+    <w:p>
+      <w:pPr>
+        <w:pBdr>
+          <w:top w:val="single" w:sz="4" w:space="1" w:color="auto"/>
+          <w:left w:val="single" w:sz="4" w:space="4" w:color="auto"/>
+          <w:bottom w:val="single" w:sz="4" w:space="1" w:color="auto"/>
+          <w:right w:val="single" w:sz="4" w:space="4" w:color="auto"/>
+        </w:pBdr>
+        <w:spacing w:after="0" w:line="240" w:lineRule="auto"/>
+      </w:pPr>
+    </w:p>
+    <w:p>
+      <w:pPr>
+        <w:pBdr>
+          <w:top w:val="single" w:sz="4" w:space="1" w:color="auto"/>
+          <w:left w:val="single" w:sz="4" w:space="4" w:color="auto"/>
+          <w:bottom w:val="single" w:sz="4" w:space="1" w:color="auto"/>
+          <w:right w:val="single" w:sz="4" w:space="4" w:color="auto"/>
+        </w:pBdr>
+        <w:spacing w:after="0" w:line="240" w:lineRule="auto"/>
+        <w:rPr>
+          <w:u w:val="single"/>
+        </w:rPr>
+      </w:pPr>
+      <w:r>
+        <w:rPr>
+          <w:u w:val="single"/>
+        </w:rPr>
+        <w:t>Début :</w:t>
+      </w:r>
+    </w:p>
+    <w:p>
+      <w:pPr>
+        <w:pBdr>
+          <w:top w:val="single" w:sz="4" w:space="1" w:color="auto"/>
+          <w:left w:val="single" w:sz="4" w:space="4" w:color="auto"/>
+          <w:bottom w:val="single" w:sz="4" w:space="1" w:color="auto"/>
+          <w:right w:val="single" w:sz="4" w:space="4" w:color="auto"/>
+        </w:pBdr>
+        <w:spacing w:after="0" w:line="240" w:lineRule="auto"/>
+        <w:rPr>
+          <w:u w:val="single"/>
+        </w:rPr>
+      </w:pPr>
+    </w:p>
+    <w:p>
+      <w:pPr>
+        <w:pBdr>
+          <w:top w:val="single" w:sz="4" w:space="1" w:color="auto"/>
+          <w:left w:val="single" w:sz="4" w:space="4" w:color="auto"/>
+          <w:bottom w:val="single" w:sz="4" w:space="1" w:color="auto"/>
+          <w:right w:val="single" w:sz="4" w:space="4" w:color="auto"/>
+        </w:pBdr>
+        <w:spacing w:after="0" w:line="240" w:lineRule="auto"/>
+      </w:pPr>
+      <w:r>
+        <w:t xml:space="preserve">INDIVIDU </w:t>
+      </w:r>
+      <w:proofErr w:type="spellStart"/>
+      <w:r>
+        <w:t>nouv_bit</w:t>
+      </w:r>
+      <w:proofErr w:type="spellEnd"/>
+      <w:r>
+        <w:t xml:space="preserve"> = </w:t>
+      </w:r>
+      <w:proofErr w:type="spellStart"/>
+      <w:r>
+        <w:t>creer_</w:t>
+      </w:r>
+      <w:proofErr w:type="gramStart"/>
+      <w:r>
+        <w:t>indiv</w:t>
+      </w:r>
+      <w:proofErr w:type="spellEnd"/>
+      <w:r>
+        <w:t>(</w:t>
+      </w:r>
+      <w:proofErr w:type="gramEnd"/>
+      <w:r>
+        <w:t>)</w:t>
+      </w:r>
+    </w:p>
+    <w:p>
+      <w:pPr>
+        <w:pBdr>
+          <w:top w:val="single" w:sz="4" w:space="1" w:color="auto"/>
+          <w:left w:val="single" w:sz="4" w:space="4" w:color="auto"/>
+          <w:bottom w:val="single" w:sz="4" w:space="1" w:color="auto"/>
+          <w:right w:val="single" w:sz="4" w:space="4" w:color="auto"/>
+        </w:pBdr>
+        <w:spacing w:after="0" w:line="240" w:lineRule="auto"/>
+      </w:pPr>
+      <w:r>
+        <w:lastRenderedPageBreak/>
+        <w:t>valeur(</w:t>
+      </w:r>
+      <w:proofErr w:type="spellStart"/>
+      <w:r>
+        <w:t>nouv_bit</w:t>
+      </w:r>
+      <w:proofErr w:type="spellEnd"/>
+      <w:r>
+        <w:t>) = valeur</w:t>
+      </w:r>
+    </w:p>
+    <w:p>
+      <w:pPr>
+        <w:pBdr>
+          <w:top w:val="single" w:sz="4" w:space="1" w:color="auto"/>
+          <w:left w:val="single" w:sz="4" w:space="4" w:color="auto"/>
+          <w:bottom w:val="single" w:sz="4" w:space="1" w:color="auto"/>
+          <w:right w:val="single" w:sz="4" w:space="4" w:color="auto"/>
+        </w:pBdr>
+        <w:spacing w:after="0" w:line="240" w:lineRule="auto"/>
+      </w:pPr>
+      <w:r>
+        <w:t>suc(</w:t>
+      </w:r>
+      <w:proofErr w:type="spellStart"/>
+      <w:r>
+        <w:t>nouv_bit</w:t>
+      </w:r>
+      <w:proofErr w:type="spellEnd"/>
+      <w:r>
+        <w:t xml:space="preserve">) = </w:t>
+      </w:r>
+      <w:r>
+        <w:t>indéfini</w:t>
+      </w:r>
+    </w:p>
+    <w:p>
+      <w:pPr>
+        <w:pBdr>
+          <w:top w:val="single" w:sz="4" w:space="1" w:color="auto"/>
+          <w:left w:val="single" w:sz="4" w:space="4" w:color="auto"/>
+          <w:bottom w:val="single" w:sz="4" w:space="1" w:color="auto"/>
+          <w:right w:val="single" w:sz="4" w:space="4" w:color="auto"/>
+        </w:pBdr>
+        <w:spacing w:after="0" w:line="240" w:lineRule="auto"/>
+      </w:pPr>
+      <w:r>
+        <w:t xml:space="preserve">Si </w:t>
+      </w:r>
+      <w:proofErr w:type="spellStart"/>
+      <w:r>
+        <w:t>longueur_indiv</w:t>
+      </w:r>
+      <w:proofErr w:type="spellEnd"/>
+      <w:r>
+        <w:t>(personne) = 0 alors</w:t>
+      </w:r>
+    </w:p>
+    <w:p>
+      <w:pPr>
+        <w:pBdr>
+          <w:top w:val="single" w:sz="4" w:space="1" w:color="auto"/>
+          <w:left w:val="single" w:sz="4" w:space="4" w:color="auto"/>
+          <w:bottom w:val="single" w:sz="4" w:space="1" w:color="auto"/>
+          <w:right w:val="single" w:sz="4" w:space="4" w:color="auto"/>
+        </w:pBdr>
+        <w:spacing w:after="0" w:line="240" w:lineRule="auto"/>
+      </w:pPr>
+      <w:r>
+        <w:tab/>
+      </w:r>
+      <w:r>
+        <w:t xml:space="preserve">personne = </w:t>
+      </w:r>
+      <w:proofErr w:type="spellStart"/>
+      <w:r>
+        <w:t>nouv_bit</w:t>
+      </w:r>
+      <w:proofErr w:type="spellEnd"/>
+    </w:p>
+    <w:p>
+      <w:pPr>
+        <w:pBdr>
+          <w:top w:val="single" w:sz="4" w:space="1" w:color="auto"/>
+          <w:left w:val="single" w:sz="4" w:space="4" w:color="auto"/>
+          <w:bottom w:val="single" w:sz="4" w:space="1" w:color="auto"/>
+          <w:right w:val="single" w:sz="4" w:space="4" w:color="auto"/>
+        </w:pBdr>
+        <w:spacing w:after="0" w:line="240" w:lineRule="auto"/>
+      </w:pPr>
+      <w:r>
+        <w:t>S</w:t>
+      </w:r>
+      <w:r>
+        <w:t>inon</w:t>
+      </w:r>
+    </w:p>
+    <w:p>
+      <w:pPr>
+        <w:pBdr>
+          <w:top w:val="single" w:sz="4" w:space="1" w:color="auto"/>
+          <w:left w:val="single" w:sz="4" w:space="4" w:color="auto"/>
+          <w:bottom w:val="single" w:sz="4" w:space="1" w:color="auto"/>
+          <w:right w:val="single" w:sz="4" w:space="4" w:color="auto"/>
+        </w:pBdr>
+        <w:spacing w:after="0" w:line="240" w:lineRule="auto"/>
+      </w:pPr>
+      <w:r>
+        <w:tab/>
+      </w:r>
+      <w:r>
+        <w:t xml:space="preserve">INDIVIDU </w:t>
+      </w:r>
+      <w:r>
+        <w:t>temp = personne</w:t>
+      </w:r>
+      <w:r>
+        <w:br/>
+      </w:r>
+      <w:r>
+        <w:tab/>
+        <w:t>ENTIER i</w:t>
+      </w:r>
+    </w:p>
+    <w:p>
+      <w:pPr>
+        <w:pBdr>
+          <w:top w:val="single" w:sz="4" w:space="1" w:color="auto"/>
+          <w:left w:val="single" w:sz="4" w:space="4" w:color="auto"/>
+          <w:bottom w:val="single" w:sz="4" w:space="1" w:color="auto"/>
+          <w:right w:val="single" w:sz="4" w:space="4" w:color="auto"/>
+        </w:pBdr>
+        <w:spacing w:after="0" w:line="240" w:lineRule="auto"/>
+      </w:pPr>
+      <w:r>
+        <w:tab/>
+      </w:r>
+      <w:r>
+        <w:t xml:space="preserve">Pour i de </w:t>
+      </w:r>
+      <w:proofErr w:type="spellStart"/>
+      <w:r>
+        <w:t>longueur_indiv</w:t>
+      </w:r>
+      <w:proofErr w:type="spellEnd"/>
+      <w:r>
+        <w:t xml:space="preserve">(personne) à 2 </w:t>
+      </w:r>
+      <w:r>
+        <w:t>par -1</w:t>
+      </w:r>
+      <w:r>
+        <w:t xml:space="preserve"> faire</w:t>
+      </w:r>
+    </w:p>
+    <w:p>
+      <w:pPr>
+        <w:pBdr>
+          <w:top w:val="single" w:sz="4" w:space="1" w:color="auto"/>
+          <w:left w:val="single" w:sz="4" w:space="4" w:color="auto"/>
+          <w:bottom w:val="single" w:sz="4" w:space="1" w:color="auto"/>
+          <w:right w:val="single" w:sz="4" w:space="4" w:color="auto"/>
+        </w:pBdr>
+        <w:spacing w:after="0" w:line="240" w:lineRule="auto"/>
+      </w:pPr>
+      <w:r>
+        <w:tab/>
+      </w:r>
+      <w:r>
+        <w:tab/>
+      </w:r>
+      <w:r>
+        <w:t>temp = suc(temp)</w:t>
+      </w:r>
+    </w:p>
+    <w:p>
+      <w:pPr>
+        <w:pBdr>
+          <w:top w:val="single" w:sz="4" w:space="1" w:color="auto"/>
+          <w:left w:val="single" w:sz="4" w:space="4" w:color="auto"/>
+          <w:bottom w:val="single" w:sz="4" w:space="1" w:color="auto"/>
+          <w:right w:val="single" w:sz="4" w:space="4" w:color="auto"/>
+        </w:pBdr>
+        <w:spacing w:after="0" w:line="240" w:lineRule="auto"/>
+      </w:pPr>
+      <w:r>
+        <w:tab/>
+      </w:r>
+      <w:r>
+        <w:t>Fin Pour</w:t>
+      </w:r>
+    </w:p>
+    <w:p>
+      <w:pPr>
+        <w:pBdr>
+          <w:top w:val="single" w:sz="4" w:space="1" w:color="auto"/>
+          <w:left w:val="single" w:sz="4" w:space="4" w:color="auto"/>
+          <w:bottom w:val="single" w:sz="4" w:space="1" w:color="auto"/>
+          <w:right w:val="single" w:sz="4" w:space="4" w:color="auto"/>
+        </w:pBdr>
+        <w:spacing w:after="0" w:line="240" w:lineRule="auto"/>
+      </w:pPr>
+      <w:r>
+        <w:tab/>
+      </w:r>
+      <w:r>
+        <w:t xml:space="preserve">suc(temp) = </w:t>
+      </w:r>
+      <w:proofErr w:type="spellStart"/>
+      <w:r>
+        <w:t>nouv_bit</w:t>
+      </w:r>
+      <w:proofErr w:type="spellEnd"/>
+      <w:r>
+        <w:t xml:space="preserve">   </w:t>
+      </w:r>
+    </w:p>
+    <w:p>
+      <w:pPr>
+        <w:pBdr>
+          <w:top w:val="single" w:sz="4" w:space="1" w:color="auto"/>
+          <w:left w:val="single" w:sz="4" w:space="4" w:color="auto"/>
+          <w:bottom w:val="single" w:sz="4" w:space="1" w:color="auto"/>
+          <w:right w:val="single" w:sz="4" w:space="4" w:color="auto"/>
+        </w:pBdr>
+        <w:spacing w:after="0" w:line="240" w:lineRule="auto"/>
+      </w:pPr>
+      <w:r>
+        <w:t>Fin Si</w:t>
+      </w:r>
+    </w:p>
+    <w:p>
+      <w:pPr>
+        <w:pBdr>
+          <w:top w:val="single" w:sz="4" w:space="1" w:color="auto"/>
+          <w:left w:val="single" w:sz="4" w:space="4" w:color="auto"/>
+          <w:bottom w:val="single" w:sz="4" w:space="1" w:color="auto"/>
+          <w:right w:val="single" w:sz="4" w:space="4" w:color="auto"/>
+        </w:pBdr>
+        <w:spacing w:after="0" w:line="240" w:lineRule="auto"/>
+      </w:pPr>
+      <w:proofErr w:type="spellStart"/>
+      <w:r>
+        <w:t>ajouter_indiv_q</w:t>
+      </w:r>
+      <w:proofErr w:type="spellEnd"/>
+      <w:r>
+        <w:t xml:space="preserve"> &lt;- personne</w:t>
+      </w:r>
+    </w:p>
+    <w:p>
+      <w:pPr>
+        <w:pBdr>
+          <w:top w:val="single" w:sz="4" w:space="1" w:color="auto"/>
+          <w:left w:val="single" w:sz="4" w:space="4" w:color="auto"/>
+          <w:bottom w:val="single" w:sz="4" w:space="1" w:color="auto"/>
+          <w:right w:val="single" w:sz="4" w:space="4" w:color="auto"/>
+        </w:pBdr>
+        <w:spacing w:after="0" w:line="240" w:lineRule="auto"/>
+      </w:pPr>
+    </w:p>
+    <w:p>
+      <w:pPr>
+        <w:pBdr>
+          <w:top w:val="single" w:sz="4" w:space="1" w:color="auto"/>
+          <w:left w:val="single" w:sz="4" w:space="4" w:color="auto"/>
+          <w:bottom w:val="single" w:sz="4" w:space="1" w:color="auto"/>
+          <w:right w:val="single" w:sz="4" w:space="4" w:color="auto"/>
+        </w:pBdr>
+        <w:spacing w:after="0" w:line="240" w:lineRule="auto"/>
+        <w:rPr>
+          <w:u w:val="single"/>
+        </w:rPr>
+      </w:pPr>
+      <w:r>
+        <w:rPr>
+          <w:u w:val="single"/>
+        </w:rPr>
+        <w:t>Fin</w:t>
+      </w:r>
+    </w:p>
+    <w:p>
+      <w:pPr>
+        <w:spacing w:after="0" w:line="240" w:lineRule="auto"/>
+        <w:rPr>
+          <w:u w:val="single"/>
+        </w:rPr>
+      </w:pPr>
+    </w:p>
+    <w:p>
+      <w:pPr>
+        <w:spacing w:after="0" w:line="240" w:lineRule="auto"/>
+        <w:rPr>
+          <w:u w:val="single"/>
+        </w:rPr>
+      </w:pPr>
       <w:bookmarkStart w:id="0" w:name="_GoBack"/>
       <w:bookmarkEnd w:id="0"/>
     </w:p>

</xml_diff>

<commit_message>
Continuation du rapport + petites modifs de type pour supporter 2^32
</commit_message>
<xml_diff>
--- a/Compte rendu.docx
+++ b/Compte rendu.docx
@@ -12192,10 +12192,7 @@
       </w:r>
       <w:proofErr w:type="spellEnd"/>
       <w:r>
-        <w:t xml:space="preserve"> = </w:t>
-      </w:r>
-      <w:r>
-        <w:t>20</w:t>
+        <w:t xml:space="preserve"> = 20</w:t>
       </w:r>
       <w:r>
         <w:br/>
@@ -12206,10 +12203,7 @@
       </w:r>
       <w:proofErr w:type="spellEnd"/>
       <w:r>
-        <w:t xml:space="preserve"> = </w:t>
-      </w:r>
-      <w:r>
-        <w:t>90</w:t>
+        <w:t xml:space="preserve"> = 90</w:t>
       </w:r>
       <w:r>
         <w:br/>
@@ -12481,7 +12475,704 @@
       </w:r>
       <w:proofErr w:type="spellEnd"/>
       <w:r>
-        <w:t>, qui est de 15% à présent. Ceci a un fort impact sur le résultat, qui est identique au premier test, qui a été fait avec une population plus grande, et avec bien plus de générations.</w:t>
+        <w:t xml:space="preserve">, qui est de 15% à présent. Ceci a un fort impact sur le résultat, qui est identique au premier test, qui a été fait avec une population plus grande, et </w:t>
+      </w:r>
+      <w:r>
+        <w:t>sur</w:t>
+      </w:r>
+      <w:r>
+        <w:t xml:space="preserve"> bien plus de générations.</w:t>
+      </w:r>
+    </w:p>
+    <w:p/>
+    <w:p>
+      <w:pPr>
+        <w:pBdr>
+          <w:top w:val="single" w:sz="4" w:space="1" w:color="auto"/>
+          <w:left w:val="single" w:sz="4" w:space="4" w:color="auto"/>
+          <w:bottom w:val="single" w:sz="4" w:space="1" w:color="auto"/>
+          <w:right w:val="single" w:sz="4" w:space="4" w:color="auto"/>
+        </w:pBdr>
+      </w:pPr>
+      <w:proofErr w:type="spellStart"/>
+      <w:r>
+        <w:t>longIndiv</w:t>
+      </w:r>
+      <w:proofErr w:type="spellEnd"/>
+      <w:r>
+        <w:t xml:space="preserve"> = </w:t>
+      </w:r>
+      <w:r>
+        <w:t>16</w:t>
+      </w:r>
+      <w:r>
+        <w:br/>
+      </w:r>
+      <w:proofErr w:type="spellStart"/>
+      <w:r>
+        <w:t>pCroise</w:t>
+      </w:r>
+      <w:proofErr w:type="spellEnd"/>
+      <w:r>
+        <w:t> = 0.5</w:t>
+      </w:r>
+      <w:r>
+        <w:br/>
+      </w:r>
+      <w:proofErr w:type="spellStart"/>
+      <w:r>
+        <w:t>TaillePop</w:t>
+      </w:r>
+      <w:proofErr w:type="spellEnd"/>
+      <w:r>
+        <w:t xml:space="preserve"> = 50</w:t>
+      </w:r>
+      <w:r>
+        <w:br/>
+      </w:r>
+      <w:proofErr w:type="spellStart"/>
+      <w:r>
+        <w:t>tSelect</w:t>
+      </w:r>
+      <w:proofErr w:type="spellEnd"/>
+      <w:r>
+        <w:t xml:space="preserve"> = 50</w:t>
+      </w:r>
+      <w:r>
+        <w:br/>
+      </w:r>
+      <w:proofErr w:type="spellStart"/>
+      <w:r>
+        <w:t>nGen</w:t>
+      </w:r>
+      <w:proofErr w:type="spellEnd"/>
+      <w:r>
+        <w:t xml:space="preserve"> = 30</w:t>
+      </w:r>
+      <w:r>
+        <w:br/>
+      </w:r>
+      <w:proofErr w:type="spellStart"/>
+      <w:r>
+        <w:t>nbCroise</w:t>
+      </w:r>
+      <w:proofErr w:type="spellEnd"/>
+      <w:r>
+        <w:t> = 2</w:t>
+      </w:r>
+      <w:r>
+        <w:br/>
+      </w:r>
+      <w:proofErr w:type="spellStart"/>
+      <w:r>
+        <w:t>type_fonction</w:t>
+      </w:r>
+      <w:proofErr w:type="spellEnd"/>
+      <w:r>
+        <w:t xml:space="preserve"> = ‘</w:t>
+      </w:r>
+      <w:r>
+        <w:t>l</w:t>
+      </w:r>
+      <w:r>
+        <w:t>’</w:t>
+      </w:r>
+      <w:r>
+        <w:br/>
+        <w:t xml:space="preserve">A = </w:t>
+      </w:r>
+      <w:r>
+        <w:t>0.1</w:t>
+      </w:r>
+      <w:r>
+        <w:br/>
+        <w:t xml:space="preserve">B = </w:t>
+      </w:r>
+      <w:r>
+        <w:t>5</w:t>
+      </w:r>
+    </w:p>
+    <w:p>
+      <w:pPr>
+        <w:pBdr>
+          <w:top w:val="single" w:sz="4" w:space="1" w:color="auto"/>
+          <w:left w:val="single" w:sz="4" w:space="4" w:color="auto"/>
+          <w:bottom w:val="single" w:sz="4" w:space="1" w:color="auto"/>
+          <w:right w:val="single" w:sz="4" w:space="4" w:color="auto"/>
+        </w:pBdr>
+      </w:pPr>
+      <w:r>
+        <w:rPr>
+          <w:u w:val="single"/>
+        </w:rPr>
+        <w:t>Résultat</w:t>
+      </w:r>
+      <w:r>
+        <w:t xml:space="preserve"> : Il reste 50 individus dans la population et le meilleur individu a pour valeur </w:t>
+      </w:r>
+      <w:r>
+        <w:t>4</w:t>
+      </w:r>
+      <w:r>
+        <w:t xml:space="preserve"> et a pour qualité </w:t>
+      </w:r>
+      <w:r>
+        <w:t>2.2996</w:t>
+      </w:r>
+      <w:r>
+        <w:t>.</w:t>
+      </w:r>
+    </w:p>
+    <w:p>
+      <w:pPr>
+        <w:pBdr>
+          <w:top w:val="single" w:sz="4" w:space="1" w:color="auto"/>
+          <w:left w:val="single" w:sz="4" w:space="4" w:color="auto"/>
+          <w:bottom w:val="single" w:sz="4" w:space="1" w:color="auto"/>
+          <w:right w:val="single" w:sz="4" w:space="4" w:color="auto"/>
+        </w:pBdr>
+      </w:pPr>
+      <w:r>
+        <w:rPr>
+          <w:u w:val="single"/>
+        </w:rPr>
+        <w:t>Commentaire</w:t>
+      </w:r>
+      <w:r>
+        <w:t xml:space="preserve"> : </w:t>
+      </w:r>
+      <w:r>
+        <w:t xml:space="preserve">Dans ce cas, nous avons repris les même paramètres que dans le premiers test sur la population, mais nous avons changé les paramètres permettant de calculer la qualité : nous avons remplacé la fonction carré (‘s’), par la fonction logarithme népérien (‘l’), </w:t>
+      </w:r>
+      <w:r>
+        <w:t>nous</w:t>
+      </w:r>
+      <w:r>
+        <w:t xml:space="preserve"> avons pris des individus représentés par 16 bits au lieu de 8, et les paramètres A et B sont différents. Nous constatons que nous sommes plus éloigné de la valeur maximale de la qualité, qui est de 0 ici (donnant une qualité de </w:t>
+      </w:r>
+      <w:r>
+        <w:rPr>
+          <w:rStyle w:val="qv3wpe"/>
+        </w:rPr>
+        <w:t>2.302</w:t>
+      </w:r>
+      <w:r>
+        <w:rPr>
+          <w:rStyle w:val="qv3wpe"/>
+        </w:rPr>
+        <w:t>6).</w:t>
+      </w:r>
+    </w:p>
+    <w:p/>
+    <w:p>
+      <w:pPr>
+        <w:pBdr>
+          <w:top w:val="single" w:sz="4" w:space="1" w:color="auto"/>
+          <w:left w:val="single" w:sz="4" w:space="4" w:color="auto"/>
+          <w:bottom w:val="single" w:sz="4" w:space="1" w:color="auto"/>
+          <w:right w:val="single" w:sz="4" w:space="4" w:color="auto"/>
+        </w:pBdr>
+      </w:pPr>
+      <w:proofErr w:type="spellStart"/>
+      <w:r>
+        <w:t>longIndiv</w:t>
+      </w:r>
+      <w:proofErr w:type="spellEnd"/>
+      <w:r>
+        <w:t xml:space="preserve"> = 16</w:t>
+      </w:r>
+      <w:r>
+        <w:br/>
+      </w:r>
+      <w:proofErr w:type="spellStart"/>
+      <w:r>
+        <w:t>pCroise</w:t>
+      </w:r>
+      <w:proofErr w:type="spellEnd"/>
+      <w:r>
+        <w:t> = 0.5</w:t>
+      </w:r>
+      <w:r>
+        <w:br/>
+      </w:r>
+      <w:proofErr w:type="spellStart"/>
+      <w:r>
+        <w:t>TaillePop</w:t>
+      </w:r>
+      <w:proofErr w:type="spellEnd"/>
+      <w:r>
+        <w:t xml:space="preserve"> = </w:t>
+      </w:r>
+      <w:r>
+        <w:t>200</w:t>
+      </w:r>
+      <w:r>
+        <w:br/>
+      </w:r>
+      <w:proofErr w:type="spellStart"/>
+      <w:r>
+        <w:t>tSelect</w:t>
+      </w:r>
+      <w:proofErr w:type="spellEnd"/>
+      <w:r>
+        <w:t xml:space="preserve"> = </w:t>
+      </w:r>
+      <w:r>
+        <w:t>50</w:t>
+      </w:r>
+      <w:r>
+        <w:br/>
+      </w:r>
+      <w:proofErr w:type="spellStart"/>
+      <w:r>
+        <w:lastRenderedPageBreak/>
+        <w:t>nGen</w:t>
+      </w:r>
+      <w:proofErr w:type="spellEnd"/>
+      <w:r>
+        <w:t xml:space="preserve"> = </w:t>
+      </w:r>
+      <w:r>
+        <w:t>30</w:t>
+      </w:r>
+      <w:r>
+        <w:br/>
+      </w:r>
+      <w:proofErr w:type="spellStart"/>
+      <w:r>
+        <w:t>nbCroise</w:t>
+      </w:r>
+      <w:proofErr w:type="spellEnd"/>
+      <w:r>
+        <w:t> = 2</w:t>
+      </w:r>
+      <w:r>
+        <w:br/>
+      </w:r>
+      <w:proofErr w:type="spellStart"/>
+      <w:r>
+        <w:t>type_fonction</w:t>
+      </w:r>
+      <w:proofErr w:type="spellEnd"/>
+      <w:r>
+        <w:t xml:space="preserve"> = ‘l’</w:t>
+      </w:r>
+      <w:r>
+        <w:br/>
+        <w:t>A = 0.1</w:t>
+      </w:r>
+      <w:r>
+        <w:br/>
+        <w:t>B = 5</w:t>
+      </w:r>
+    </w:p>
+    <w:p>
+      <w:pPr>
+        <w:pBdr>
+          <w:top w:val="single" w:sz="4" w:space="1" w:color="auto"/>
+          <w:left w:val="single" w:sz="4" w:space="4" w:color="auto"/>
+          <w:bottom w:val="single" w:sz="4" w:space="1" w:color="auto"/>
+          <w:right w:val="single" w:sz="4" w:space="4" w:color="auto"/>
+        </w:pBdr>
+      </w:pPr>
+      <w:r>
+        <w:rPr>
+          <w:u w:val="single"/>
+        </w:rPr>
+        <w:t>Résultat</w:t>
+      </w:r>
+      <w:r>
+        <w:t xml:space="preserve"> : Il reste 50 individus dans la population et le meilleur individu a pour valeur </w:t>
+      </w:r>
+      <w:r>
+        <w:t>0</w:t>
+      </w:r>
+      <w:r>
+        <w:t xml:space="preserve"> et a pour qualité 2.</w:t>
+      </w:r>
+      <w:r>
+        <w:t>3026</w:t>
+      </w:r>
+      <w:r>
+        <w:t>.</w:t>
+      </w:r>
+    </w:p>
+    <w:p>
+      <w:pPr>
+        <w:pBdr>
+          <w:top w:val="single" w:sz="4" w:space="1" w:color="auto"/>
+          <w:left w:val="single" w:sz="4" w:space="4" w:color="auto"/>
+          <w:bottom w:val="single" w:sz="4" w:space="1" w:color="auto"/>
+          <w:right w:val="single" w:sz="4" w:space="4" w:color="auto"/>
+        </w:pBdr>
+      </w:pPr>
+      <w:r>
+        <w:rPr>
+          <w:u w:val="single"/>
+        </w:rPr>
+        <w:t>Commentaire</w:t>
+      </w:r>
+      <w:r>
+        <w:t xml:space="preserve"> : Dans ce cas, </w:t>
+      </w:r>
+      <w:r>
+        <w:t>nous avons simplement fait le test sur une population quatre fois plus grande que précédemment. Il y a ainsi plus de chance que l’individu possédant la meilleur qualité soit présent dans la population, et nous obtenons comme attendu, une meilleur qualité, qui est maximale ici.</w:t>
+      </w:r>
+    </w:p>
+    <w:p/>
+    <w:p>
+      <w:pPr>
+        <w:pBdr>
+          <w:top w:val="single" w:sz="4" w:space="1" w:color="auto"/>
+          <w:left w:val="single" w:sz="4" w:space="4" w:color="auto"/>
+          <w:bottom w:val="single" w:sz="4" w:space="1" w:color="auto"/>
+          <w:right w:val="single" w:sz="4" w:space="4" w:color="auto"/>
+        </w:pBdr>
+      </w:pPr>
+      <w:proofErr w:type="spellStart"/>
+      <w:r>
+        <w:t>longIndiv</w:t>
+      </w:r>
+      <w:proofErr w:type="spellEnd"/>
+      <w:r>
+        <w:t xml:space="preserve"> = </w:t>
+      </w:r>
+      <w:r>
+        <w:t>32</w:t>
+      </w:r>
+      <w:r>
+        <w:br/>
+      </w:r>
+      <w:proofErr w:type="spellStart"/>
+      <w:r>
+        <w:t>pCroise</w:t>
+      </w:r>
+      <w:proofErr w:type="spellEnd"/>
+      <w:r>
+        <w:t> = 0.5</w:t>
+      </w:r>
+      <w:r>
+        <w:br/>
+      </w:r>
+      <w:proofErr w:type="spellStart"/>
+      <w:r>
+        <w:t>TaillePop</w:t>
+      </w:r>
+      <w:proofErr w:type="spellEnd"/>
+      <w:r>
+        <w:t xml:space="preserve"> = </w:t>
+      </w:r>
+      <w:r>
+        <w:t>100</w:t>
+      </w:r>
+      <w:r>
+        <w:br/>
+      </w:r>
+      <w:proofErr w:type="spellStart"/>
+      <w:r>
+        <w:t>tSelect</w:t>
+      </w:r>
+      <w:proofErr w:type="spellEnd"/>
+      <w:r>
+        <w:t xml:space="preserve"> = </w:t>
+      </w:r>
+      <w:r>
+        <w:t>60</w:t>
+      </w:r>
+      <w:r>
+        <w:br/>
+      </w:r>
+      <w:proofErr w:type="spellStart"/>
+      <w:r>
+        <w:t>nGen</w:t>
+      </w:r>
+      <w:proofErr w:type="spellEnd"/>
+      <w:r>
+        <w:t xml:space="preserve"> = </w:t>
+      </w:r>
+      <w:r>
+        <w:t>50</w:t>
+      </w:r>
+      <w:r>
+        <w:br/>
+      </w:r>
+      <w:proofErr w:type="spellStart"/>
+      <w:r>
+        <w:t>nbCroise</w:t>
+      </w:r>
+      <w:proofErr w:type="spellEnd"/>
+      <w:r>
+        <w:t> = 2</w:t>
+      </w:r>
+      <w:r>
+        <w:br/>
+      </w:r>
+      <w:proofErr w:type="spellStart"/>
+      <w:r>
+        <w:t>type_fonction</w:t>
+      </w:r>
+      <w:proofErr w:type="spellEnd"/>
+      <w:r>
+        <w:t xml:space="preserve"> = ‘</w:t>
+      </w:r>
+      <w:r>
+        <w:t>c</w:t>
+      </w:r>
+      <w:r>
+        <w:t>’</w:t>
+      </w:r>
+      <w:r>
+        <w:br/>
+        <w:t xml:space="preserve">A = </w:t>
+      </w:r>
+      <w:r>
+        <w:t>-</w:t>
+      </w:r>
+      <w:r>
+        <w:rPr>
+          <w:rStyle w:val="qv3wpe"/>
+        </w:rPr>
+        <w:t>3.14159265359</w:t>
+      </w:r>
+      <w:r>
+        <w:br/>
+        <w:t xml:space="preserve">B = </w:t>
+      </w:r>
+      <w:r>
+        <w:rPr>
+          <w:rStyle w:val="qv3wpe"/>
+        </w:rPr>
+        <w:t>3.14159265359</w:t>
+      </w:r>
+    </w:p>
+    <w:p>
+      <w:pPr>
+        <w:pBdr>
+          <w:top w:val="single" w:sz="4" w:space="1" w:color="auto"/>
+          <w:left w:val="single" w:sz="4" w:space="4" w:color="auto"/>
+          <w:bottom w:val="single" w:sz="4" w:space="1" w:color="auto"/>
+          <w:right w:val="single" w:sz="4" w:space="4" w:color="auto"/>
+        </w:pBdr>
+      </w:pPr>
+      <w:r>
+        <w:rPr>
+          <w:u w:val="single"/>
+        </w:rPr>
+        <w:t>Résultat</w:t>
+      </w:r>
+      <w:r>
+        <w:t xml:space="preserve"> : Il reste </w:t>
+      </w:r>
+      <w:r>
+        <w:t>100</w:t>
+      </w:r>
+      <w:r>
+        <w:t xml:space="preserve"> individus dans la population et le meilleur individu a pour valeur </w:t>
+      </w:r>
+      <w:r>
+        <w:t>416</w:t>
+      </w:r>
+      <w:r>
+        <w:t xml:space="preserve"> et a pour qualité </w:t>
+      </w:r>
+      <w:r>
+        <w:t>1.0000</w:t>
+      </w:r>
+      <w:r>
+        <w:t>.</w:t>
+      </w:r>
+    </w:p>
+    <w:p>
+      <w:pPr>
+        <w:pBdr>
+          <w:top w:val="single" w:sz="4" w:space="1" w:color="auto"/>
+          <w:left w:val="single" w:sz="4" w:space="4" w:color="auto"/>
+          <w:bottom w:val="single" w:sz="4" w:space="1" w:color="auto"/>
+          <w:right w:val="single" w:sz="4" w:space="4" w:color="auto"/>
+        </w:pBdr>
+      </w:pPr>
+      <w:r>
+        <w:rPr>
+          <w:u w:val="single"/>
+        </w:rPr>
+        <w:t>Commentaire</w:t>
+      </w:r>
+      <w:r>
+        <w:t xml:space="preserve"> : </w:t>
+      </w:r>
+      <w:r>
+        <w:t>Dans ce cas, nous prenons la fonction cosinus avec un nombre assez grand de générations. Nous constatons que la valeur semble, à première vue, maximale, mais ceci est en réalité du aux erreur d’arrondissement. En effet, la valeur maximale n’est normalement atteinte que lorsque la valeur de l’individu vaut 0</w:t>
+      </w:r>
+      <w:r>
+        <w:t xml:space="preserve"> ou 2^32</w:t>
+      </w:r>
+      <w:r>
+        <w:t>. Cependant, 416 est négligeable par rapport à 2^32, donc nous obtenons le même résultat que si la valeur était de 0. Nous constatons que nous sommes tout de même très loin de la valeur donnant la qualité maximale malgré un nombre important de générations et ceci est dû au nombre important de bits.</w:t>
+      </w:r>
+    </w:p>
+    <w:p/>
+    <w:p>
+      <w:pPr>
+        <w:pBdr>
+          <w:top w:val="single" w:sz="4" w:space="1" w:color="auto"/>
+          <w:left w:val="single" w:sz="4" w:space="4" w:color="auto"/>
+          <w:bottom w:val="single" w:sz="4" w:space="1" w:color="auto"/>
+          <w:right w:val="single" w:sz="4" w:space="4" w:color="auto"/>
+        </w:pBdr>
+      </w:pPr>
+      <w:proofErr w:type="spellStart"/>
+      <w:r>
+        <w:t>longIndiv</w:t>
+      </w:r>
+      <w:proofErr w:type="spellEnd"/>
+      <w:r>
+        <w:t xml:space="preserve"> = 32</w:t>
+      </w:r>
+      <w:r>
+        <w:br/>
+      </w:r>
+      <w:proofErr w:type="spellStart"/>
+      <w:r>
+        <w:t>pCroise</w:t>
+      </w:r>
+      <w:proofErr w:type="spellEnd"/>
+      <w:r>
+        <w:t> = 0.5</w:t>
+      </w:r>
+      <w:r>
+        <w:br/>
+      </w:r>
+      <w:proofErr w:type="spellStart"/>
+      <w:r>
+        <w:t>TaillePop</w:t>
+      </w:r>
+      <w:proofErr w:type="spellEnd"/>
+      <w:r>
+        <w:t xml:space="preserve"> = </w:t>
+      </w:r>
+      <w:r>
+        <w:t>50</w:t>
+      </w:r>
+      <w:r>
+        <w:br/>
+      </w:r>
+      <w:proofErr w:type="spellStart"/>
+      <w:r>
+        <w:t>tSelect</w:t>
+      </w:r>
+      <w:proofErr w:type="spellEnd"/>
+      <w:r>
+        <w:t xml:space="preserve"> = </w:t>
+      </w:r>
+      <w:r>
+        <w:t>75</w:t>
+      </w:r>
+      <w:r>
+        <w:br/>
+      </w:r>
+      <w:proofErr w:type="spellStart"/>
+      <w:r>
+        <w:t>nGen</w:t>
+      </w:r>
+      <w:proofErr w:type="spellEnd"/>
+      <w:r>
+        <w:t xml:space="preserve"> = </w:t>
+      </w:r>
+      <w:r>
+        <w:t>25</w:t>
+      </w:r>
+      <w:r>
+        <w:br/>
+      </w:r>
+      <w:proofErr w:type="spellStart"/>
+      <w:r>
+        <w:t>nbCroise</w:t>
+      </w:r>
+      <w:proofErr w:type="spellEnd"/>
+      <w:r>
+        <w:t> = 2</w:t>
+      </w:r>
+      <w:r>
+        <w:br/>
+      </w:r>
+      <w:proofErr w:type="spellStart"/>
+      <w:r>
+        <w:t>type_fonction</w:t>
+      </w:r>
+      <w:proofErr w:type="spellEnd"/>
+      <w:r>
+        <w:t xml:space="preserve"> = ‘c’</w:t>
+      </w:r>
+      <w:r>
+        <w:br/>
+        <w:t>A = -</w:t>
+      </w:r>
+      <w:r>
+        <w:rPr>
+          <w:rStyle w:val="qv3wpe"/>
+        </w:rPr>
+        <w:t>3.14159265359</w:t>
+      </w:r>
+      <w:r>
+        <w:br/>
+        <w:t xml:space="preserve">B = </w:t>
+      </w:r>
+      <w:r>
+        <w:rPr>
+          <w:rStyle w:val="qv3wpe"/>
+        </w:rPr>
+        <w:t>3.14159265359</w:t>
+      </w:r>
+    </w:p>
+    <w:p>
+      <w:pPr>
+        <w:pBdr>
+          <w:top w:val="single" w:sz="4" w:space="1" w:color="auto"/>
+          <w:left w:val="single" w:sz="4" w:space="4" w:color="auto"/>
+          <w:bottom w:val="single" w:sz="4" w:space="1" w:color="auto"/>
+          <w:right w:val="single" w:sz="4" w:space="4" w:color="auto"/>
+        </w:pBdr>
+      </w:pPr>
+      <w:r>
+        <w:rPr>
+          <w:u w:val="single"/>
+        </w:rPr>
+        <w:t>Résultat</w:t>
+      </w:r>
+      <w:r>
+        <w:t xml:space="preserve"> : Il reste 100 individus dans la population et le meilleur individu a pour valeur </w:t>
+      </w:r>
+      <w:r>
+        <w:t>32885</w:t>
+      </w:r>
+      <w:r>
+        <w:t xml:space="preserve"> </w:t>
+      </w:r>
+      <w:r>
+        <w:t>et a pour qualité 1.0000.</w:t>
+      </w:r>
+    </w:p>
+    <w:p>
+      <w:pPr>
+        <w:pBdr>
+          <w:top w:val="single" w:sz="4" w:space="1" w:color="auto"/>
+          <w:left w:val="single" w:sz="4" w:space="4" w:color="auto"/>
+          <w:bottom w:val="single" w:sz="4" w:space="1" w:color="auto"/>
+          <w:right w:val="single" w:sz="4" w:space="4" w:color="auto"/>
+        </w:pBdr>
+      </w:pPr>
+      <w:r>
+        <w:rPr>
+          <w:u w:val="single"/>
+        </w:rPr>
+        <w:lastRenderedPageBreak/>
+        <w:t>Commentaire</w:t>
+      </w:r>
+      <w:r>
+        <w:t> : Dans ce cas, n</w:t>
+      </w:r>
+      <w:r>
+        <w:t>ous constatons que malgré les paramètres favorisant une faible fluctuation, nous atteignons une valeur s’apparentant à celle qui est maximale.</w:t>
       </w:r>
     </w:p>
     <w:p>
@@ -13145,6 +13836,11 @@
     <w:uiPriority w:val="99"/>
     <w:rsid w:val="00B9776D"/>
   </w:style>
+  <w:style w:type="character" w:customStyle="1" w:styleId="qv3wpe">
+    <w:name w:val="qv3wpe"/>
+    <w:basedOn w:val="Policepardfaut"/>
+    <w:rsid w:val="00B6222B"/>
+  </w:style>
 </w:styles>
 </file>
 

</xml_diff>